<commit_message>
Character sheets, enemies and spells
</commit_message>
<xml_diff>
--- a/CodemashAdventure.docx
+++ b/CodemashAdventure.docx
@@ -4,64 +4,84 @@
   <w:body>
     <w:p>
       <w:pPr>
-        <w:widowControl w:val="0"/>
-        <w:autoSpaceDE w:val="0"/>
-        <w:autoSpaceDN w:val="0"/>
-        <w:adjustRightInd w:val="0"/>
-        <w:rPr>
-          <w:rFonts w:ascii="Times" w:hAnsi="Times" w:cs="Times"/>
-        </w:rPr>
-      </w:pPr>
-      <w:r>
-        <w:rPr>
-          <w:rFonts w:ascii="Times" w:hAnsi="Times" w:cs="Times"/>
-        </w:rPr>
-        <w:t>START OF ADVENTURE</w:t>
-      </w:r>
-    </w:p>
-    <w:p>
-      <w:pPr>
-        <w:widowControl w:val="0"/>
-        <w:autoSpaceDE w:val="0"/>
-        <w:autoSpaceDN w:val="0"/>
-        <w:adjustRightInd w:val="0"/>
-        <w:rPr>
-          <w:rFonts w:ascii="Times" w:hAnsi="Times" w:cs="Times"/>
-        </w:rPr>
-      </w:pPr>
-    </w:p>
-    <w:p>
-      <w:pPr>
-        <w:widowControl w:val="0"/>
-        <w:autoSpaceDE w:val="0"/>
-        <w:autoSpaceDN w:val="0"/>
-        <w:adjustRightInd w:val="0"/>
-        <w:rPr>
-          <w:rFonts w:ascii="Times" w:hAnsi="Times" w:cs="Times"/>
-        </w:rPr>
-      </w:pPr>
-      <w:r>
-        <w:rPr>
-          <w:rFonts w:ascii="Times" w:hAnsi="Times" w:cs="Times"/>
-        </w:rPr>
-        <w:t>Each party member awakens, groggy unaware of their surroundings. It is dark, very dark. They are laying down, on what feels like a hard stone surface. It feels cramped and moving arms and legs makes them aware of the fact that they are in a box of some sort. </w:t>
-      </w:r>
-    </w:p>
-    <w:p>
-      <w:pPr>
-        <w:widowControl w:val="0"/>
-        <w:autoSpaceDE w:val="0"/>
-        <w:autoSpaceDN w:val="0"/>
-        <w:adjustRightInd w:val="0"/>
-        <w:rPr>
-          <w:rFonts w:ascii="Times" w:hAnsi="Times" w:cs="Times"/>
-        </w:rPr>
-      </w:pPr>
-      <w:r>
-        <w:rPr>
-          <w:rFonts w:ascii="Times" w:hAnsi="Times" w:cs="Times"/>
-        </w:rPr>
-        <w:t>     &gt; 2 party members see a thin ring of light about a foot above their head. The light is a single line on each side. It is a gap in the cover of the container, making it apparent that the box may not be sealed. </w:t>
+        <w:pStyle w:val="Heading1"/>
+      </w:pPr>
+      <w:r>
+        <w:t>Adventure</w:t>
+      </w:r>
+    </w:p>
+    <w:p>
+      <w:pPr>
+        <w:widowControl w:val="0"/>
+        <w:autoSpaceDE w:val="0"/>
+        <w:autoSpaceDN w:val="0"/>
+        <w:adjustRightInd w:val="0"/>
+        <w:rPr>
+          <w:rFonts w:ascii="Times" w:hAnsi="Times" w:cs="Times"/>
+        </w:rPr>
+      </w:pPr>
+    </w:p>
+    <w:p>
+      <w:pPr>
+        <w:widowControl w:val="0"/>
+        <w:autoSpaceDE w:val="0"/>
+        <w:autoSpaceDN w:val="0"/>
+        <w:adjustRightInd w:val="0"/>
+        <w:rPr>
+          <w:rFonts w:ascii="Times" w:hAnsi="Times" w:cs="Times"/>
+        </w:rPr>
+      </w:pPr>
+      <w:r>
+        <w:rPr>
+          <w:rFonts w:ascii="Times" w:hAnsi="Times" w:cs="Times"/>
+        </w:rPr>
+        <w:t xml:space="preserve">Each party member awakens, groggy unaware of their surroundings. It is dark, very dark. They are </w:t>
+      </w:r>
+      <w:r>
+        <w:rPr>
+          <w:rFonts w:ascii="Times" w:hAnsi="Times" w:cs="Times"/>
+        </w:rPr>
+        <w:t>lying</w:t>
+      </w:r>
+      <w:r>
+        <w:rPr>
+          <w:rFonts w:ascii="Times" w:hAnsi="Times" w:cs="Times"/>
+        </w:rPr>
+        <w:t xml:space="preserve"> down, on what feels like a hard stone surface. It feels cramped and moving arms and legs makes them aware of the fact that they are in a box of some sort. </w:t>
+      </w:r>
+    </w:p>
+    <w:p>
+      <w:pPr>
+        <w:widowControl w:val="0"/>
+        <w:autoSpaceDE w:val="0"/>
+        <w:autoSpaceDN w:val="0"/>
+        <w:adjustRightInd w:val="0"/>
+        <w:rPr>
+          <w:rFonts w:ascii="Times" w:hAnsi="Times" w:cs="Times"/>
+        </w:rPr>
+      </w:pPr>
+    </w:p>
+    <w:p>
+      <w:pPr>
+        <w:widowControl w:val="0"/>
+        <w:autoSpaceDE w:val="0"/>
+        <w:autoSpaceDN w:val="0"/>
+        <w:adjustRightInd w:val="0"/>
+        <w:rPr>
+          <w:rFonts w:ascii="Times" w:hAnsi="Times" w:cs="Times"/>
+        </w:rPr>
+      </w:pPr>
+      <w:r>
+        <w:rPr>
+          <w:rFonts w:ascii="Times" w:hAnsi="Times" w:cs="Times"/>
+        </w:rPr>
+        <w:t>A few</w:t>
+      </w:r>
+      <w:r>
+        <w:rPr>
+          <w:rFonts w:ascii="Times" w:hAnsi="Times" w:cs="Times"/>
+        </w:rPr>
+        <w:t xml:space="preserve"> party members see a thin ring of light about a foot above their head. The light is a single line on each side. It is a gap in the cover of the container, making it apparent that the box may not be sealed. </w:t>
       </w:r>
     </w:p>
     <w:p>
@@ -112,77 +132,262 @@
           <w:i/>
           <w:iCs/>
         </w:rPr>
-        <w:t>Players start in individual sarcophaguses. The 2 players who see a ring of light are in an unsealed sarcophagus. </w:t>
-      </w:r>
-    </w:p>
-    <w:p>
-      <w:pPr>
-        <w:widowControl w:val="0"/>
-        <w:autoSpaceDE w:val="0"/>
-        <w:autoSpaceDN w:val="0"/>
-        <w:adjustRightInd w:val="0"/>
-        <w:rPr>
-          <w:rFonts w:ascii="Times" w:hAnsi="Times" w:cs="Times"/>
-          <w:i/>
-          <w:iCs/>
-        </w:rPr>
-      </w:pPr>
-    </w:p>
-    <w:p>
-      <w:pPr>
-        <w:widowControl w:val="0"/>
-        <w:autoSpaceDE w:val="0"/>
-        <w:autoSpaceDN w:val="0"/>
-        <w:adjustRightInd w:val="0"/>
-        <w:rPr>
-          <w:rFonts w:ascii="Times" w:hAnsi="Times" w:cs="Times"/>
-        </w:rPr>
-      </w:pPr>
-      <w:r>
-        <w:rPr>
-          <w:rFonts w:ascii="Times" w:hAnsi="Times" w:cs="Times"/>
-          <w:i/>
-          <w:iCs/>
-        </w:rPr>
-        <w:t>Options:</w:t>
-      </w:r>
-    </w:p>
-    <w:p>
-      <w:pPr>
-        <w:widowControl w:val="0"/>
-        <w:autoSpaceDE w:val="0"/>
-        <w:autoSpaceDN w:val="0"/>
-        <w:adjustRightInd w:val="0"/>
-        <w:rPr>
-          <w:rFonts w:ascii="Times" w:hAnsi="Times" w:cs="Times"/>
-        </w:rPr>
-      </w:pPr>
-      <w:r>
-        <w:rPr>
-          <w:rFonts w:ascii="Times" w:hAnsi="Times" w:cs="Times"/>
-          <w:i/>
-          <w:iCs/>
-        </w:rPr>
-        <w:t>     - Attempt to push up on the cover, DC 5 for players with an unsealed lid, DC 15 for sealed.    Athletics check</w:t>
-      </w:r>
-    </w:p>
-    <w:p>
-      <w:pPr>
-        <w:widowControl w:val="0"/>
-        <w:autoSpaceDE w:val="0"/>
-        <w:autoSpaceDN w:val="0"/>
-        <w:adjustRightInd w:val="0"/>
-        <w:rPr>
-          <w:rFonts w:ascii="Times" w:hAnsi="Times" w:cs="Times"/>
-        </w:rPr>
-      </w:pPr>
-      <w:r>
-        <w:rPr>
-          <w:rFonts w:ascii="Times" w:hAnsi="Times" w:cs="Times"/>
-          <w:i/>
-          <w:iCs/>
-        </w:rPr>
-        <w:t>     - Pound on the case or call out for help. Roll 1d20 to determine how far their voice travels. 1-10 and it’s audible to another player outside of a coffin, roll 11-20 and its audible to players still trapped. </w:t>
+        <w:t xml:space="preserve">Players start in </w:t>
+      </w:r>
+      <w:r>
+        <w:rPr>
+          <w:rFonts w:ascii="Times" w:hAnsi="Times" w:cs="Times"/>
+          <w:i/>
+          <w:iCs/>
+        </w:rPr>
+        <w:t xml:space="preserve">individual sarcophaguses. The </w:t>
+      </w:r>
+      <w:r>
+        <w:rPr>
+          <w:rFonts w:ascii="Times" w:hAnsi="Times" w:cs="Times"/>
+          <w:i/>
+          <w:iCs/>
+        </w:rPr>
+        <w:t>players who see a ring of light are in an unsealed sarcophagus. </w:t>
+      </w:r>
+    </w:p>
+    <w:p>
+      <w:pPr>
+        <w:widowControl w:val="0"/>
+        <w:autoSpaceDE w:val="0"/>
+        <w:autoSpaceDN w:val="0"/>
+        <w:adjustRightInd w:val="0"/>
+        <w:rPr>
+          <w:rFonts w:ascii="Times" w:hAnsi="Times" w:cs="Times"/>
+          <w:i/>
+          <w:iCs/>
+        </w:rPr>
+      </w:pPr>
+    </w:p>
+    <w:p>
+      <w:pPr>
+        <w:pStyle w:val="ListParagraph"/>
+        <w:widowControl w:val="0"/>
+        <w:numPr>
+          <w:ilvl w:val="0"/>
+          <w:numId w:val="1"/>
+        </w:numPr>
+        <w:autoSpaceDE w:val="0"/>
+        <w:autoSpaceDN w:val="0"/>
+        <w:adjustRightInd w:val="0"/>
+        <w:rPr>
+          <w:rFonts w:ascii="Times" w:hAnsi="Times" w:cs="Times"/>
+          <w:i/>
+          <w:iCs/>
+        </w:rPr>
+      </w:pPr>
+      <w:r>
+        <w:rPr>
+          <w:rFonts w:ascii="Times" w:hAnsi="Times" w:cs="Times"/>
+          <w:i/>
+          <w:iCs/>
+        </w:rPr>
+        <w:t>Attempt to push up on the cover:</w:t>
+      </w:r>
+      <w:r>
+        <w:rPr>
+          <w:rFonts w:ascii="Times" w:hAnsi="Times" w:cs="Times"/>
+          <w:i/>
+          <w:iCs/>
+        </w:rPr>
+        <w:t xml:space="preserve"> </w:t>
+      </w:r>
+    </w:p>
+    <w:p>
+      <w:pPr>
+        <w:pStyle w:val="ListParagraph"/>
+        <w:widowControl w:val="0"/>
+        <w:numPr>
+          <w:ilvl w:val="1"/>
+          <w:numId w:val="1"/>
+        </w:numPr>
+        <w:autoSpaceDE w:val="0"/>
+        <w:autoSpaceDN w:val="0"/>
+        <w:adjustRightInd w:val="0"/>
+        <w:rPr>
+          <w:rFonts w:ascii="Times" w:hAnsi="Times" w:cs="Times"/>
+        </w:rPr>
+      </w:pPr>
+      <w:r>
+        <w:rPr>
+          <w:rFonts w:ascii="Times" w:hAnsi="Times" w:cs="Times"/>
+          <w:i/>
+          <w:iCs/>
+        </w:rPr>
+        <w:t xml:space="preserve">Unsealed Lid - </w:t>
+      </w:r>
+      <w:r>
+        <w:rPr>
+          <w:rFonts w:ascii="Times" w:hAnsi="Times" w:cs="Times"/>
+          <w:i/>
+          <w:iCs/>
+        </w:rPr>
+        <w:t>DC 5</w:t>
+      </w:r>
+      <w:r>
+        <w:rPr>
+          <w:rFonts w:ascii="Times" w:hAnsi="Times" w:cs="Times"/>
+          <w:i/>
+          <w:iCs/>
+        </w:rPr>
+        <w:t xml:space="preserve"> ATH</w:t>
+      </w:r>
+      <w:r>
+        <w:rPr>
+          <w:rFonts w:ascii="Times" w:hAnsi="Times" w:cs="Times"/>
+          <w:i/>
+          <w:iCs/>
+        </w:rPr>
+        <w:t xml:space="preserve">, </w:t>
+      </w:r>
+    </w:p>
+    <w:p>
+      <w:pPr>
+        <w:pStyle w:val="ListParagraph"/>
+        <w:widowControl w:val="0"/>
+        <w:numPr>
+          <w:ilvl w:val="1"/>
+          <w:numId w:val="1"/>
+        </w:numPr>
+        <w:autoSpaceDE w:val="0"/>
+        <w:autoSpaceDN w:val="0"/>
+        <w:adjustRightInd w:val="0"/>
+        <w:rPr>
+          <w:rFonts w:ascii="Times" w:hAnsi="Times" w:cs="Times"/>
+        </w:rPr>
+      </w:pPr>
+      <w:r>
+        <w:rPr>
+          <w:rFonts w:ascii="Times" w:hAnsi="Times" w:cs="Times"/>
+          <w:i/>
+          <w:iCs/>
+        </w:rPr>
+        <w:t>Sealed Lid - DC 10 ATH</w:t>
+      </w:r>
+      <w:r>
+        <w:rPr>
+          <w:rFonts w:ascii="Times" w:hAnsi="Times" w:cs="Times"/>
+          <w:i/>
+          <w:iCs/>
+        </w:rPr>
+        <w:t> </w:t>
+      </w:r>
+    </w:p>
+    <w:p>
+      <w:pPr>
+        <w:pStyle w:val="ListParagraph"/>
+        <w:widowControl w:val="0"/>
+        <w:numPr>
+          <w:ilvl w:val="0"/>
+          <w:numId w:val="1"/>
+        </w:numPr>
+        <w:autoSpaceDE w:val="0"/>
+        <w:autoSpaceDN w:val="0"/>
+        <w:adjustRightInd w:val="0"/>
+        <w:rPr>
+          <w:rFonts w:ascii="Times" w:hAnsi="Times" w:cs="Times"/>
+        </w:rPr>
+      </w:pPr>
+      <w:r>
+        <w:rPr>
+          <w:rFonts w:ascii="Times" w:hAnsi="Times" w:cs="Times"/>
+          <w:i/>
+          <w:iCs/>
+        </w:rPr>
+        <w:t xml:space="preserve">Pound on the case or call out for help. </w:t>
+      </w:r>
+    </w:p>
+    <w:p>
+      <w:pPr>
+        <w:pStyle w:val="ListParagraph"/>
+        <w:widowControl w:val="0"/>
+        <w:numPr>
+          <w:ilvl w:val="1"/>
+          <w:numId w:val="1"/>
+        </w:numPr>
+        <w:autoSpaceDE w:val="0"/>
+        <w:autoSpaceDN w:val="0"/>
+        <w:adjustRightInd w:val="0"/>
+        <w:rPr>
+          <w:rFonts w:ascii="Times" w:hAnsi="Times" w:cs="Times"/>
+        </w:rPr>
+      </w:pPr>
+      <w:r>
+        <w:rPr>
+          <w:rFonts w:ascii="Times" w:hAnsi="Times" w:cs="Times"/>
+          <w:i/>
+          <w:iCs/>
+        </w:rPr>
+        <w:t xml:space="preserve">Player </w:t>
+      </w:r>
+      <w:r>
+        <w:rPr>
+          <w:rFonts w:ascii="Times" w:hAnsi="Times" w:cs="Times"/>
+          <w:i/>
+          <w:iCs/>
+        </w:rPr>
+        <w:t xml:space="preserve">Roll 1d20 to determine how far their voice travels. </w:t>
+      </w:r>
+    </w:p>
+    <w:p>
+      <w:pPr>
+        <w:pStyle w:val="ListParagraph"/>
+        <w:widowControl w:val="0"/>
+        <w:numPr>
+          <w:ilvl w:val="2"/>
+          <w:numId w:val="1"/>
+        </w:numPr>
+        <w:autoSpaceDE w:val="0"/>
+        <w:autoSpaceDN w:val="0"/>
+        <w:adjustRightInd w:val="0"/>
+        <w:rPr>
+          <w:rFonts w:ascii="Times" w:hAnsi="Times" w:cs="Times"/>
+        </w:rPr>
+      </w:pPr>
+      <w:r>
+        <w:rPr>
+          <w:rFonts w:ascii="Times" w:hAnsi="Times" w:cs="Times"/>
+          <w:i/>
+          <w:iCs/>
+        </w:rPr>
+        <w:t>1-10 and it’s audible to anot</w:t>
+      </w:r>
+      <w:r>
+        <w:rPr>
+          <w:rFonts w:ascii="Times" w:hAnsi="Times" w:cs="Times"/>
+          <w:i/>
+          <w:iCs/>
+        </w:rPr>
+        <w:t>her player outside of a coffin</w:t>
+      </w:r>
+    </w:p>
+    <w:p>
+      <w:pPr>
+        <w:pStyle w:val="ListParagraph"/>
+        <w:widowControl w:val="0"/>
+        <w:numPr>
+          <w:ilvl w:val="2"/>
+          <w:numId w:val="1"/>
+        </w:numPr>
+        <w:autoSpaceDE w:val="0"/>
+        <w:autoSpaceDN w:val="0"/>
+        <w:adjustRightInd w:val="0"/>
+        <w:rPr>
+          <w:rFonts w:ascii="Times" w:hAnsi="Times" w:cs="Times"/>
+        </w:rPr>
+      </w:pPr>
+      <w:r>
+        <w:rPr>
+          <w:rFonts w:ascii="Times" w:hAnsi="Times" w:cs="Times"/>
+          <w:i/>
+          <w:iCs/>
+        </w:rPr>
+        <w:t>11-20 and its audible to players still trapped. </w:t>
       </w:r>
     </w:p>
     <w:p>
@@ -281,15 +486,99 @@
         <w:adjustRightInd w:val="0"/>
         <w:rPr>
           <w:rFonts w:ascii="Times" w:hAnsi="Times" w:cs="Times"/>
-        </w:rPr>
-      </w:pPr>
-      <w:r>
-        <w:rPr>
-          <w:rFonts w:ascii="Times" w:hAnsi="Times" w:cs="Times"/>
-          <w:i/>
-          <w:iCs/>
-        </w:rPr>
-        <w:t>Trap 1/2 bridges based on player count. Once stepped on, unless done so acrobatically, the bridge collapses and the player falls into the water. 1d4 dmg barring a successful acrobatics/athletics check at players discretion. DC for checks = 10</w:t>
+          <w:i/>
+          <w:iCs/>
+        </w:rPr>
+      </w:pPr>
+      <w:r>
+        <w:rPr>
+          <w:rFonts w:ascii="Times" w:hAnsi="Times" w:cs="Times"/>
+          <w:i/>
+          <w:iCs/>
+        </w:rPr>
+        <w:t xml:space="preserve">Trap 1/2 bridges based on player count. Once stepped on, unless done so acrobatically, the bridge collapses and the player falls into the water. </w:t>
+      </w:r>
+    </w:p>
+    <w:p>
+      <w:pPr>
+        <w:pStyle w:val="ListParagraph"/>
+        <w:widowControl w:val="0"/>
+        <w:numPr>
+          <w:ilvl w:val="0"/>
+          <w:numId w:val="1"/>
+        </w:numPr>
+        <w:autoSpaceDE w:val="0"/>
+        <w:autoSpaceDN w:val="0"/>
+        <w:adjustRightInd w:val="0"/>
+        <w:rPr>
+          <w:rFonts w:ascii="Times" w:hAnsi="Times" w:cs="Times"/>
+          <w:i/>
+          <w:iCs/>
+        </w:rPr>
+      </w:pPr>
+      <w:r>
+        <w:rPr>
+          <w:rFonts w:ascii="Times" w:hAnsi="Times" w:cs="Times"/>
+          <w:i/>
+          <w:iCs/>
+        </w:rPr>
+        <w:t xml:space="preserve">1d4 </w:t>
+      </w:r>
+      <w:r>
+        <w:rPr>
+          <w:rFonts w:ascii="Times" w:hAnsi="Times" w:cs="Times"/>
+          <w:i/>
+          <w:iCs/>
+        </w:rPr>
+        <w:t>DMG</w:t>
+      </w:r>
+      <w:r>
+        <w:rPr>
+          <w:rFonts w:ascii="Times" w:hAnsi="Times" w:cs="Times"/>
+          <w:i/>
+          <w:iCs/>
+        </w:rPr>
+        <w:t xml:space="preserve"> barring a successful acrobatics/athletics check at player</w:t>
+      </w:r>
+      <w:r>
+        <w:rPr>
+          <w:rFonts w:ascii="Times" w:hAnsi="Times" w:cs="Times"/>
+          <w:i/>
+          <w:iCs/>
+        </w:rPr>
+        <w:t>’</w:t>
+      </w:r>
+      <w:r>
+        <w:rPr>
+          <w:rFonts w:ascii="Times" w:hAnsi="Times" w:cs="Times"/>
+          <w:i/>
+          <w:iCs/>
+        </w:rPr>
+        <w:t>s discretion.</w:t>
+      </w:r>
+    </w:p>
+    <w:p>
+      <w:pPr>
+        <w:pStyle w:val="ListParagraph"/>
+        <w:widowControl w:val="0"/>
+        <w:numPr>
+          <w:ilvl w:val="0"/>
+          <w:numId w:val="1"/>
+        </w:numPr>
+        <w:autoSpaceDE w:val="0"/>
+        <w:autoSpaceDN w:val="0"/>
+        <w:adjustRightInd w:val="0"/>
+        <w:rPr>
+          <w:rFonts w:ascii="Times" w:hAnsi="Times" w:cs="Times"/>
+        </w:rPr>
+      </w:pPr>
+      <w:r>
+        <w:rPr>
+          <w:rFonts w:ascii="Times" w:hAnsi="Times" w:cs="Times"/>
+          <w:i/>
+          <w:iCs/>
+        </w:rPr>
+        <w:t xml:space="preserve"> DC for checks = 10</w:t>
       </w:r>
     </w:p>
     <w:p>
@@ -349,7 +638,14 @@
         <w:rPr>
           <w:rFonts w:ascii="Times" w:hAnsi="Times" w:cs="Times"/>
         </w:rPr>
-        <w:t>The central pedestal features around alter-like pylon. On the pylon are N(number of player) markings bearing a symbol reflective of each characters class. The pylon is wrapped tightly in a sturdy rope that seems to have been dirtied with years of grime and what looks like blood. The rope is of the same make as the solid rope bridges, and appears to be whole. In the center of the pedestal is a claw shaped metal hook with a loop. Ornamentally it resembles a dragon claw but is removable. </w:t>
+        <w:t xml:space="preserve">The central pedestal features around alter-like pylon. On the pylon are N(number of player) markings bearing a symbol reflective of each characters class. The pylon is wrapped tightly in a sturdy rope that seems to have been dirtied with years of grime and what looks like blood. The rope is of the same make as the solid rope bridges, and appears to be whole. In the center of the pedestal is a claw shaped metal hook with a </w:t>
+      </w:r>
+      <w:r>
+        <w:rPr>
+          <w:rFonts w:ascii="Times" w:hAnsi="Times" w:cs="Times"/>
+        </w:rPr>
+        <w:lastRenderedPageBreak/>
+        <w:t>loop. Ornamentally it resembles a dragon claw but is removable. </w:t>
       </w:r>
     </w:p>
     <w:p>
@@ -3526,196 +3822,10 @@
         </w:rPr>
         <w:t>YOUR ADVENTURE CONTINUES IN “Lost Mine of Phandelver"</w:t>
       </w:r>
-    </w:p>
-    <w:p>
-      <w:pPr>
-        <w:widowControl w:val="0"/>
-        <w:autoSpaceDE w:val="0"/>
-        <w:autoSpaceDN w:val="0"/>
-        <w:adjustRightInd w:val="0"/>
-        <w:rPr>
-          <w:rFonts w:ascii="Times" w:hAnsi="Times" w:cs="Times"/>
-          <w:i/>
-          <w:iCs/>
-        </w:rPr>
-      </w:pPr>
-    </w:p>
-    <w:p>
-      <w:pPr>
-        <w:widowControl w:val="0"/>
-        <w:autoSpaceDE w:val="0"/>
-        <w:autoSpaceDN w:val="0"/>
-        <w:adjustRightInd w:val="0"/>
-        <w:rPr>
-          <w:rFonts w:ascii="Times" w:hAnsi="Times" w:cs="Times"/>
-        </w:rPr>
-      </w:pPr>
-      <w:r>
-        <w:rPr>
-          <w:rFonts w:ascii="Times" w:hAnsi="Times" w:cs="Times"/>
-          <w:i/>
-          <w:iCs/>
-        </w:rPr>
-        <w:t>Enemies</w:t>
-      </w:r>
-    </w:p>
-    <w:p>
-      <w:pPr>
-        <w:widowControl w:val="0"/>
-        <w:autoSpaceDE w:val="0"/>
-        <w:autoSpaceDN w:val="0"/>
-        <w:adjustRightInd w:val="0"/>
-        <w:rPr>
-          <w:rFonts w:ascii="Times" w:hAnsi="Times" w:cs="Times"/>
-          <w:i/>
-          <w:iCs/>
-        </w:rPr>
-      </w:pPr>
-    </w:p>
-    <w:p>
-      <w:pPr>
-        <w:widowControl w:val="0"/>
-        <w:autoSpaceDE w:val="0"/>
-        <w:autoSpaceDN w:val="0"/>
-        <w:adjustRightInd w:val="0"/>
-        <w:rPr>
-          <w:rFonts w:ascii="Times" w:hAnsi="Times" w:cs="Times"/>
-        </w:rPr>
-      </w:pPr>
-      <w:r>
-        <w:rPr>
-          <w:rFonts w:ascii="Times" w:hAnsi="Times" w:cs="Times"/>
-          <w:i/>
-          <w:iCs/>
-        </w:rPr>
-        <w:t>Guard Leader</w:t>
-      </w:r>
-    </w:p>
-    <w:p>
-      <w:pPr>
-        <w:widowControl w:val="0"/>
-        <w:autoSpaceDE w:val="0"/>
-        <w:autoSpaceDN w:val="0"/>
-        <w:adjustRightInd w:val="0"/>
-        <w:rPr>
-          <w:rFonts w:ascii="Times" w:hAnsi="Times" w:cs="Times"/>
-        </w:rPr>
-      </w:pPr>
-      <w:r>
-        <w:rPr>
-          <w:rFonts w:ascii="Times" w:hAnsi="Times" w:cs="Times"/>
-          <w:i/>
-          <w:iCs/>
-        </w:rPr>
-        <w:t>Guard</w:t>
-      </w:r>
-    </w:p>
-    <w:p>
-      <w:pPr>
-        <w:widowControl w:val="0"/>
-        <w:autoSpaceDE w:val="0"/>
-        <w:autoSpaceDN w:val="0"/>
-        <w:adjustRightInd w:val="0"/>
-        <w:rPr>
-          <w:rFonts w:ascii="Times" w:hAnsi="Times" w:cs="Times"/>
-        </w:rPr>
-      </w:pPr>
-      <w:r>
-        <w:rPr>
-          <w:rFonts w:ascii="Times" w:hAnsi="Times" w:cs="Times"/>
-          <w:i/>
-          <w:iCs/>
-        </w:rPr>
-        <w:t>Alchemist</w:t>
-      </w:r>
-    </w:p>
-    <w:p>
-      <w:pPr>
-        <w:widowControl w:val="0"/>
-        <w:autoSpaceDE w:val="0"/>
-        <w:autoSpaceDN w:val="0"/>
-        <w:adjustRightInd w:val="0"/>
-        <w:rPr>
-          <w:rFonts w:ascii="Times" w:hAnsi="Times" w:cs="Times"/>
-        </w:rPr>
-      </w:pPr>
-      <w:r>
-        <w:rPr>
-          <w:rFonts w:ascii="Times" w:hAnsi="Times" w:cs="Times"/>
-          <w:i/>
-          <w:iCs/>
-        </w:rPr>
-        <w:t>Wolf Pets</w:t>
-      </w:r>
-    </w:p>
-    <w:p>
-      <w:pPr>
-        <w:widowControl w:val="0"/>
-        <w:autoSpaceDE w:val="0"/>
-        <w:autoSpaceDN w:val="0"/>
-        <w:adjustRightInd w:val="0"/>
-        <w:rPr>
-          <w:rFonts w:ascii="Times" w:hAnsi="Times" w:cs="Times"/>
-        </w:rPr>
-      </w:pPr>
-      <w:r>
-        <w:rPr>
-          <w:rFonts w:ascii="Times" w:hAnsi="Times" w:cs="Times"/>
-          <w:i/>
-          <w:iCs/>
-        </w:rPr>
-        <w:t>Gamewarden</w:t>
-      </w:r>
-    </w:p>
-    <w:p>
-      <w:pPr>
-        <w:widowControl w:val="0"/>
-        <w:autoSpaceDE w:val="0"/>
-        <w:autoSpaceDN w:val="0"/>
-        <w:adjustRightInd w:val="0"/>
-        <w:rPr>
-          <w:rFonts w:ascii="Times" w:hAnsi="Times" w:cs="Times"/>
-        </w:rPr>
-      </w:pPr>
-      <w:r>
-        <w:rPr>
-          <w:rFonts w:ascii="Times" w:hAnsi="Times" w:cs="Times"/>
-        </w:rPr>
-        <w:t>Cultists</w:t>
-      </w:r>
-    </w:p>
-    <w:p>
-      <w:pPr>
-        <w:widowControl w:val="0"/>
-        <w:autoSpaceDE w:val="0"/>
-        <w:autoSpaceDN w:val="0"/>
-        <w:adjustRightInd w:val="0"/>
-        <w:rPr>
-          <w:rFonts w:ascii="Times" w:hAnsi="Times" w:cs="Times"/>
-        </w:rPr>
-      </w:pPr>
-      <w:r>
-        <w:rPr>
-          <w:rFonts w:ascii="Times" w:hAnsi="Times" w:cs="Times"/>
-        </w:rPr>
-        <w:t>Cult Underlord</w:t>
-      </w:r>
-    </w:p>
-    <w:p>
-      <w:pPr>
-        <w:widowControl w:val="0"/>
-        <w:autoSpaceDE w:val="0"/>
-        <w:autoSpaceDN w:val="0"/>
-        <w:adjustRightInd w:val="0"/>
-        <w:rPr>
-          <w:rFonts w:ascii="Times" w:hAnsi="Times" w:cs="Times"/>
-        </w:rPr>
-      </w:pPr>
-    </w:p>
-    <w:p>
       <w:bookmarkStart w:id="0" w:name="_GoBack"/>
       <w:bookmarkEnd w:id="0"/>
     </w:p>
+    <w:p/>
     <w:sectPr>
       <w:pgSz w:w="12240" w:h="15840"/>
       <w:pgMar w:top="1440" w:right="1800" w:bottom="1440" w:left="1800" w:header="720" w:footer="720" w:gutter="0"/>
@@ -3724,6 +3834,126 @@
     </w:sectPr>
   </w:body>
 </w:document>
+</file>
+
+<file path=word/numbering.xml><?xml version="1.0" encoding="utf-8"?>
+<w:numbering xmlns:wpc="http://schemas.microsoft.com/office/word/2010/wordprocessingCanvas" xmlns:mo="http://schemas.microsoft.com/office/mac/office/2008/main" xmlns:mc="http://schemas.openxmlformats.org/markup-compatibility/2006" xmlns:mv="urn:schemas-microsoft-com:mac:vml" xmlns:o="urn:schemas-microsoft-com:office:office" xmlns:r="http://schemas.openxmlformats.org/officeDocument/2006/relationships" xmlns:m="http://schemas.openxmlformats.org/officeDocument/2006/math" xmlns:v="urn:schemas-microsoft-com:vml" xmlns:wp14="http://schemas.microsoft.com/office/word/2010/wordprocessingDrawing" xmlns:wp="http://schemas.openxmlformats.org/drawingml/2006/wordprocessingDrawing" xmlns:w10="urn:schemas-microsoft-com:office:word" xmlns:w="http://schemas.openxmlformats.org/wordprocessingml/2006/main" xmlns:w14="http://schemas.microsoft.com/office/word/2010/wordml" xmlns:wpg="http://schemas.microsoft.com/office/word/2010/wordprocessingGroup" xmlns:wpi="http://schemas.microsoft.com/office/word/2010/wordprocessingInk" xmlns:wne="http://schemas.microsoft.com/office/word/2006/wordml" xmlns:wps="http://schemas.microsoft.com/office/word/2010/wordprocessingShape" mc:Ignorable="w14 wp14">
+  <w:abstractNum w:abstractNumId="0">
+    <w:nsid w:val="15690FF2"/>
+    <w:multiLevelType w:val="hybridMultilevel"/>
+    <w:tmpl w:val="66649F9C"/>
+    <w:lvl w:ilvl="0" w:tplc="63926746">
+      <w:numFmt w:val="bullet"/>
+      <w:lvlText w:val="-"/>
+      <w:lvlJc w:val="left"/>
+      <w:pPr>
+        <w:ind w:left="660" w:hanging="360"/>
+      </w:pPr>
+      <w:rPr>
+        <w:rFonts w:ascii="Times" w:eastAsiaTheme="minorEastAsia" w:hAnsi="Times" w:cs="Times" w:hint="default"/>
+      </w:rPr>
+    </w:lvl>
+    <w:lvl w:ilvl="1" w:tplc="04090003">
+      <w:start w:val="1"/>
+      <w:numFmt w:val="bullet"/>
+      <w:lvlText w:val="o"/>
+      <w:lvlJc w:val="left"/>
+      <w:pPr>
+        <w:ind w:left="1380" w:hanging="360"/>
+      </w:pPr>
+      <w:rPr>
+        <w:rFonts w:ascii="Courier New" w:hAnsi="Courier New" w:hint="default"/>
+      </w:rPr>
+    </w:lvl>
+    <w:lvl w:ilvl="2" w:tplc="04090005">
+      <w:start w:val="1"/>
+      <w:numFmt w:val="bullet"/>
+      <w:lvlText w:val=""/>
+      <w:lvlJc w:val="left"/>
+      <w:pPr>
+        <w:ind w:left="2100" w:hanging="360"/>
+      </w:pPr>
+      <w:rPr>
+        <w:rFonts w:ascii="Wingdings" w:hAnsi="Wingdings" w:hint="default"/>
+      </w:rPr>
+    </w:lvl>
+    <w:lvl w:ilvl="3" w:tplc="04090001" w:tentative="1">
+      <w:start w:val="1"/>
+      <w:numFmt w:val="bullet"/>
+      <w:lvlText w:val=""/>
+      <w:lvlJc w:val="left"/>
+      <w:pPr>
+        <w:ind w:left="2820" w:hanging="360"/>
+      </w:pPr>
+      <w:rPr>
+        <w:rFonts w:ascii="Symbol" w:hAnsi="Symbol" w:hint="default"/>
+      </w:rPr>
+    </w:lvl>
+    <w:lvl w:ilvl="4" w:tplc="04090003" w:tentative="1">
+      <w:start w:val="1"/>
+      <w:numFmt w:val="bullet"/>
+      <w:lvlText w:val="o"/>
+      <w:lvlJc w:val="left"/>
+      <w:pPr>
+        <w:ind w:left="3540" w:hanging="360"/>
+      </w:pPr>
+      <w:rPr>
+        <w:rFonts w:ascii="Courier New" w:hAnsi="Courier New" w:hint="default"/>
+      </w:rPr>
+    </w:lvl>
+    <w:lvl w:ilvl="5" w:tplc="04090005" w:tentative="1">
+      <w:start w:val="1"/>
+      <w:numFmt w:val="bullet"/>
+      <w:lvlText w:val=""/>
+      <w:lvlJc w:val="left"/>
+      <w:pPr>
+        <w:ind w:left="4260" w:hanging="360"/>
+      </w:pPr>
+      <w:rPr>
+        <w:rFonts w:ascii="Wingdings" w:hAnsi="Wingdings" w:hint="default"/>
+      </w:rPr>
+    </w:lvl>
+    <w:lvl w:ilvl="6" w:tplc="04090001" w:tentative="1">
+      <w:start w:val="1"/>
+      <w:numFmt w:val="bullet"/>
+      <w:lvlText w:val=""/>
+      <w:lvlJc w:val="left"/>
+      <w:pPr>
+        <w:ind w:left="4980" w:hanging="360"/>
+      </w:pPr>
+      <w:rPr>
+        <w:rFonts w:ascii="Symbol" w:hAnsi="Symbol" w:hint="default"/>
+      </w:rPr>
+    </w:lvl>
+    <w:lvl w:ilvl="7" w:tplc="04090003" w:tentative="1">
+      <w:start w:val="1"/>
+      <w:numFmt w:val="bullet"/>
+      <w:lvlText w:val="o"/>
+      <w:lvlJc w:val="left"/>
+      <w:pPr>
+        <w:ind w:left="5700" w:hanging="360"/>
+      </w:pPr>
+      <w:rPr>
+        <w:rFonts w:ascii="Courier New" w:hAnsi="Courier New" w:hint="default"/>
+      </w:rPr>
+    </w:lvl>
+    <w:lvl w:ilvl="8" w:tplc="04090005" w:tentative="1">
+      <w:start w:val="1"/>
+      <w:numFmt w:val="bullet"/>
+      <w:lvlText w:val=""/>
+      <w:lvlJc w:val="left"/>
+      <w:pPr>
+        <w:ind w:left="6420" w:hanging="360"/>
+      </w:pPr>
+      <w:rPr>
+        <w:rFonts w:ascii="Wingdings" w:hAnsi="Wingdings" w:hint="default"/>
+      </w:rPr>
+    </w:lvl>
+  </w:abstractNum>
+  <w:num w:numId="1">
+    <w:abstractNumId w:val="0"/>
+  </w:num>
+</w:numbering>
 </file>
 
 <file path=word/styles.xml><?xml version="1.0" encoding="utf-8"?>
@@ -3882,6 +4112,29 @@
     <w:name w:val="Normal"/>
     <w:qFormat/>
   </w:style>
+  <w:style w:type="paragraph" w:styleId="Heading1">
+    <w:name w:val="heading 1"/>
+    <w:basedOn w:val="Normal"/>
+    <w:next w:val="Normal"/>
+    <w:link w:val="Heading1Char"/>
+    <w:uiPriority w:val="9"/>
+    <w:qFormat/>
+    <w:rsid w:val="006B5CCB"/>
+    <w:pPr>
+      <w:keepNext/>
+      <w:keepLines/>
+      <w:spacing w:before="480"/>
+      <w:outlineLvl w:val="0"/>
+    </w:pPr>
+    <w:rPr>
+      <w:rFonts w:asciiTheme="majorHAnsi" w:eastAsiaTheme="majorEastAsia" w:hAnsiTheme="majorHAnsi" w:cstheme="majorBidi"/>
+      <w:b/>
+      <w:bCs/>
+      <w:color w:val="345A8A" w:themeColor="accent1" w:themeShade="B5"/>
+      <w:sz w:val="32"/>
+      <w:szCs w:val="32"/>
+    </w:rPr>
+  </w:style>
   <w:style w:type="character" w:default="1" w:styleId="DefaultParagraphFont">
     <w:name w:val="Default Paragraph Font"/>
     <w:uiPriority w:val="1"/>
@@ -3908,6 +4161,32 @@
     <w:uiPriority w:val="99"/>
     <w:semiHidden/>
     <w:unhideWhenUsed/>
+  </w:style>
+  <w:style w:type="character" w:customStyle="1" w:styleId="Heading1Char">
+    <w:name w:val="Heading 1 Char"/>
+    <w:basedOn w:val="DefaultParagraphFont"/>
+    <w:link w:val="Heading1"/>
+    <w:uiPriority w:val="9"/>
+    <w:rsid w:val="006B5CCB"/>
+    <w:rPr>
+      <w:rFonts w:asciiTheme="majorHAnsi" w:eastAsiaTheme="majorEastAsia" w:hAnsiTheme="majorHAnsi" w:cstheme="majorBidi"/>
+      <w:b/>
+      <w:bCs/>
+      <w:color w:val="345A8A" w:themeColor="accent1" w:themeShade="B5"/>
+      <w:sz w:val="32"/>
+      <w:szCs w:val="32"/>
+    </w:rPr>
+  </w:style>
+  <w:style w:type="paragraph" w:styleId="ListParagraph">
+    <w:name w:val="List Paragraph"/>
+    <w:basedOn w:val="Normal"/>
+    <w:uiPriority w:val="34"/>
+    <w:qFormat/>
+    <w:rsid w:val="006B5CCB"/>
+    <w:pPr>
+      <w:ind w:left="720"/>
+      <w:contextualSpacing/>
+    </w:pPr>
   </w:style>
 </w:styles>
 </file>
@@ -4068,6 +4347,29 @@
     <w:name w:val="Normal"/>
     <w:qFormat/>
   </w:style>
+  <w:style w:type="paragraph" w:styleId="Heading1">
+    <w:name w:val="heading 1"/>
+    <w:basedOn w:val="Normal"/>
+    <w:next w:val="Normal"/>
+    <w:link w:val="Heading1Char"/>
+    <w:uiPriority w:val="9"/>
+    <w:qFormat/>
+    <w:rsid w:val="006B5CCB"/>
+    <w:pPr>
+      <w:keepNext/>
+      <w:keepLines/>
+      <w:spacing w:before="480"/>
+      <w:outlineLvl w:val="0"/>
+    </w:pPr>
+    <w:rPr>
+      <w:rFonts w:asciiTheme="majorHAnsi" w:eastAsiaTheme="majorEastAsia" w:hAnsiTheme="majorHAnsi" w:cstheme="majorBidi"/>
+      <w:b/>
+      <w:bCs/>
+      <w:color w:val="345A8A" w:themeColor="accent1" w:themeShade="B5"/>
+      <w:sz w:val="32"/>
+      <w:szCs w:val="32"/>
+    </w:rPr>
+  </w:style>
   <w:style w:type="character" w:default="1" w:styleId="DefaultParagraphFont">
     <w:name w:val="Default Paragraph Font"/>
     <w:uiPriority w:val="1"/>
@@ -4094,6 +4396,32 @@
     <w:uiPriority w:val="99"/>
     <w:semiHidden/>
     <w:unhideWhenUsed/>
+  </w:style>
+  <w:style w:type="character" w:customStyle="1" w:styleId="Heading1Char">
+    <w:name w:val="Heading 1 Char"/>
+    <w:basedOn w:val="DefaultParagraphFont"/>
+    <w:link w:val="Heading1"/>
+    <w:uiPriority w:val="9"/>
+    <w:rsid w:val="006B5CCB"/>
+    <w:rPr>
+      <w:rFonts w:asciiTheme="majorHAnsi" w:eastAsiaTheme="majorEastAsia" w:hAnsiTheme="majorHAnsi" w:cstheme="majorBidi"/>
+      <w:b/>
+      <w:bCs/>
+      <w:color w:val="345A8A" w:themeColor="accent1" w:themeShade="B5"/>
+      <w:sz w:val="32"/>
+      <w:szCs w:val="32"/>
+    </w:rPr>
+  </w:style>
+  <w:style w:type="paragraph" w:styleId="ListParagraph">
+    <w:name w:val="List Paragraph"/>
+    <w:basedOn w:val="Normal"/>
+    <w:uiPriority w:val="34"/>
+    <w:qFormat/>
+    <w:rsid w:val="006B5CCB"/>
+    <w:pPr>
+      <w:ind w:left="720"/>
+      <w:contextualSpacing/>
+    </w:pPr>
   </w:style>
 </w:styles>
 </file>

</xml_diff>